<commit_message>
Proposta final do projeto
</commit_message>
<xml_diff>
--- a/Proposta completa do projeto.docx
+++ b/Proposta completa do projeto.docx
@@ -1,6 +1,6 @@
 
 <file path=word/document.xml><?xml version="1.0" encoding="utf-8"?>
-<w:document xmlns:wpc="http://schemas.microsoft.com/office/word/2010/wordprocessingCanvas" xmlns:mc="http://schemas.openxmlformats.org/markup-compatibility/2006" xmlns:o="urn:schemas-microsoft-com:office:office" xmlns:r="http://schemas.openxmlformats.org/officeDocument/2006/relationships" xmlns:m="http://schemas.openxmlformats.org/officeDocument/2006/math" xmlns:v="urn:schemas-microsoft-com:vml" xmlns:wp14="http://schemas.microsoft.com/office/word/2010/wordprocessingDrawing" xmlns:wp="http://schemas.openxmlformats.org/drawingml/2006/wordprocessingDrawing" xmlns:w10="urn:schemas-microsoft-com:office:word" xmlns:w="http://schemas.openxmlformats.org/wordprocessingml/2006/main" xmlns:w14="http://schemas.microsoft.com/office/word/2010/wordml" xmlns:w15="http://schemas.microsoft.com/office/word/2012/wordml" xmlns:wpg="http://schemas.microsoft.com/office/word/2010/wordprocessingGroup" xmlns:wpi="http://schemas.microsoft.com/office/word/2010/wordprocessingInk" xmlns:wne="http://schemas.microsoft.com/office/word/2006/wordml" xmlns:wps="http://schemas.microsoft.com/office/word/2010/wordprocessingShape" mc:Ignorable="w14 w15 wp14">
+<w:document xmlns:wpc="http://schemas.microsoft.com/office/word/2010/wordprocessingCanvas" xmlns:mc="http://schemas.openxmlformats.org/markup-compatibility/2006" xmlns:o="urn:schemas-microsoft-com:office:office" xmlns:r="http://schemas.openxmlformats.org/officeDocument/2006/relationships" xmlns:m="http://schemas.openxmlformats.org/officeDocument/2006/math" xmlns:v="urn:schemas-microsoft-com:vml" xmlns:wp14="http://schemas.microsoft.com/office/word/2010/wordprocessingDrawing" xmlns:wp="http://schemas.openxmlformats.org/drawingml/2006/wordprocessingDrawing" xmlns:w10="urn:schemas-microsoft-com:office:word" xmlns:w="http://schemas.openxmlformats.org/wordprocessingml/2006/main" xmlns:w14="http://schemas.microsoft.com/office/word/2010/wordml" xmlns:w15="http://schemas.microsoft.com/office/word/2012/wordml" xmlns:wpg="http://schemas.microsoft.com/office/word/2010/wordprocessingGroup" xmlns:wpi="http://schemas.microsoft.com/office/word/2010/wordprocessingInk" xmlns:wne="http://schemas.microsoft.com/office/word/2006/wordml" xmlns:wps="http://schemas.microsoft.com/office/word/2010/wordprocessingShape" xmlns:a="http://schemas.openxmlformats.org/drawingml/2006/main" xmlns:pic="http://schemas.openxmlformats.org/drawingml/2006/picture" xmlns:a14="http://schemas.microsoft.com/office/drawing/2010/main" mc:Ignorable="w14 w15 wp14">
   <w:body>
     <w:p w14:noSpellErr="1">
       <w:pPr>
@@ -828,14 +828,115 @@
       <w:pPr>
         <w:pStyle w:val="Normal"/>
         <w:ind w:left="0"/>
-        <w:rPr>
-          <w:rFonts w:ascii="Calibri" w:hAnsi="Calibri" w:eastAsia="Calibri" w:cs="Calibri"/>
-          <w:noProof w:val="0"/>
-          <w:sz w:val="22"/>
-          <w:szCs w:val="22"/>
-          <w:lang w:val="pt-BR"/>
-        </w:rPr>
-      </w:pPr>
+        <w:jc w:val="center"/>
+        <w:rPr>
+          <w:rFonts w:ascii="Calibri" w:hAnsi="Calibri" w:eastAsia="Calibri" w:cs="Calibri"/>
+          <w:noProof w:val="0"/>
+          <w:sz w:val="22"/>
+          <w:szCs w:val="22"/>
+          <w:lang w:val="pt-BR"/>
+        </w:rPr>
+      </w:pPr>
+      <w:r>
+        <w:drawing>
+          <wp:inline wp14:editId="06BBDABD" wp14:anchorId="0D4D1781">
+            <wp:extent cx="4572000" cy="2124075"/>
+            <wp:effectExtent l="0" t="0" r="0" b="0"/>
+            <wp:docPr id="166154889" name="picture" title=""/>
+            <wp:cNvGraphicFramePr>
+              <a:graphicFrameLocks noChangeAspect="1"/>
+            </wp:cNvGraphicFramePr>
+            <a:graphic>
+              <a:graphicData uri="http://schemas.openxmlformats.org/drawingml/2006/picture">
+                <pic:pic>
+                  <pic:nvPicPr>
+                    <pic:cNvPr id="0" name="picture"/>
+                    <pic:cNvPicPr/>
+                  </pic:nvPicPr>
+                  <pic:blipFill>
+                    <a:blip r:embed="R978740d9f0fa47da">
+                      <a:extLst>
+                        <a:ext xmlns:a="http://schemas.openxmlformats.org/drawingml/2006/main" uri="{28A0092B-C50C-407E-A947-70E740481C1C}">
+                          <a14:useLocalDpi val="0"/>
+                        </a:ext>
+                      </a:extLst>
+                    </a:blip>
+                    <a:stretch>
+                      <a:fillRect/>
+                    </a:stretch>
+                  </pic:blipFill>
+                  <pic:spPr>
+                    <a:xfrm>
+                      <a:off x="0" y="0"/>
+                      <a:ext cx="4572000" cy="2124075"/>
+                    </a:xfrm>
+                    <a:prstGeom prst="rect">
+                      <a:avLst/>
+                    </a:prstGeom>
+                  </pic:spPr>
+                </pic:pic>
+              </a:graphicData>
+            </a:graphic>
+          </wp:inline>
+        </w:drawing>
+      </w:r>
+    </w:p>
+    <w:p w14:noSpellErr="1">
+      <w:pPr>
+        <w:pStyle w:val="Normal"/>
+        <w:ind w:left="0"/>
+        <w:jc w:val="center"/>
+        <w:rPr>
+          <w:rFonts w:ascii="Calibri" w:hAnsi="Calibri" w:eastAsia="Calibri" w:cs="Calibri"/>
+          <w:noProof w:val="0"/>
+          <w:sz w:val="22"/>
+          <w:szCs w:val="22"/>
+          <w:lang w:val="pt-BR"/>
+        </w:rPr>
+      </w:pPr>
+      <w:r>
+        <w:drawing>
+          <wp:inline wp14:editId="2D23F355" wp14:anchorId="1CD62A7F">
+            <wp:extent cx="4572000" cy="2124075"/>
+            <wp:effectExtent l="0" t="0" r="0" b="0"/>
+            <wp:docPr id="665791000" name="picture" title=""/>
+            <wp:cNvGraphicFramePr>
+              <a:graphicFrameLocks noChangeAspect="1"/>
+            </wp:cNvGraphicFramePr>
+            <a:graphic>
+              <a:graphicData uri="http://schemas.openxmlformats.org/drawingml/2006/picture">
+                <pic:pic>
+                  <pic:nvPicPr>
+                    <pic:cNvPr id="0" name="picture"/>
+                    <pic:cNvPicPr/>
+                  </pic:nvPicPr>
+                  <pic:blipFill>
+                    <a:blip r:embed="Re9aa398f7031445b">
+                      <a:extLst>
+                        <a:ext xmlns:a="http://schemas.openxmlformats.org/drawingml/2006/main" uri="{28A0092B-C50C-407E-A947-70E740481C1C}">
+                          <a14:useLocalDpi val="0"/>
+                        </a:ext>
+                      </a:extLst>
+                    </a:blip>
+                    <a:stretch>
+                      <a:fillRect/>
+                    </a:stretch>
+                  </pic:blipFill>
+                  <pic:spPr>
+                    <a:xfrm>
+                      <a:off x="0" y="0"/>
+                      <a:ext cx="4572000" cy="2124075"/>
+                    </a:xfrm>
+                    <a:prstGeom prst="rect">
+                      <a:avLst/>
+                    </a:prstGeom>
+                  </pic:spPr>
+                </pic:pic>
+              </a:graphicData>
+            </a:graphic>
+          </wp:inline>
+        </w:drawing>
+      </w:r>
     </w:p>
     <w:p w14:noSpellErr="1">
       <w:pPr>

</xml_diff>